<commit_message>
Added new functions to Tramex speedo.
</commit_message>
<xml_diff>
--- a/Source/Smejki/CD460pack01/MANUAL460.docx
+++ b/Source/Smejki/CD460pack01/MANUAL460.docx
@@ -4758,16 +4758,7 @@
           <w:caps/>
           <w:color w:val="C00000"/>
         </w:rPr>
-        <w:t>TAKOVÝ STAV JE</w:t>
-      </w:r>
-      <w:bookmarkStart w:id="12" w:name="_GoBack"/>
-      <w:bookmarkEnd w:id="12"/>
-      <w:r>
-        <w:rPr>
-          <w:caps/>
-          <w:color w:val="C00000"/>
-        </w:rPr>
-        <w:t xml:space="preserve"> MOŽNÉ ODSTRANIT OPĚTOVNÝM PŘEBITÍM PRŮBĚŽNÉHO POTRUBÍ.</w:t>
+        <w:t>TAKOVÝ STAV JE MOŽNÉ ODSTRANIT OPĚTOVNÝM PŘEBITÍM PRŮBĚŽNÉHO POTRUBÍ.</w:t>
       </w:r>
     </w:p>
     <w:p>
@@ -5157,12 +5148,12 @@
         </w:numPr>
         <w:ind w:firstLine="66"/>
       </w:pPr>
-      <w:bookmarkStart w:id="13" w:name="_Toc526599700"/>
+      <w:bookmarkStart w:id="12" w:name="_Toc526599700"/>
       <w:r>
         <w:lastRenderedPageBreak/>
         <w:t>Brzdič DAKO BP</w:t>
       </w:r>
-      <w:bookmarkEnd w:id="13"/>
+      <w:bookmarkEnd w:id="12"/>
     </w:p>
     <w:p>
       <w:pPr>
@@ -5207,11 +5198,11 @@
         </w:numPr>
         <w:ind w:firstLine="66"/>
       </w:pPr>
-      <w:bookmarkStart w:id="14" w:name="_Toc526599701"/>
+      <w:bookmarkStart w:id="13" w:name="_Toc526599701"/>
       <w:r>
         <w:t>Poziční světla</w:t>
       </w:r>
-      <w:bookmarkEnd w:id="14"/>
+      <w:bookmarkEnd w:id="13"/>
     </w:p>
     <w:p>
       <w:pPr>
@@ -5605,11 +5596,11 @@
         </w:numPr>
         <w:ind w:left="851" w:hanging="425"/>
       </w:pPr>
-      <w:bookmarkStart w:id="15" w:name="_Toc526599702"/>
+      <w:bookmarkStart w:id="14" w:name="_Toc526599702"/>
       <w:r>
         <w:t>Ruční brzda</w:t>
       </w:r>
-      <w:bookmarkEnd w:id="15"/>
+      <w:bookmarkEnd w:id="14"/>
     </w:p>
     <w:p>
       <w:pPr>
@@ -5666,11 +5657,11 @@
         </w:numPr>
         <w:ind w:left="851" w:hanging="425"/>
       </w:pPr>
-      <w:bookmarkStart w:id="16" w:name="_Toc526599703"/>
+      <w:bookmarkStart w:id="15" w:name="_Toc526599703"/>
       <w:r>
         <w:t>Rychlý start</w:t>
       </w:r>
-      <w:bookmarkEnd w:id="16"/>
+      <w:bookmarkEnd w:id="15"/>
     </w:p>
     <w:p>
       <w:pPr>
@@ -5712,14 +5703,14 @@
         </w:numPr>
         <w:ind w:left="851" w:hanging="425"/>
       </w:pPr>
-      <w:bookmarkStart w:id="17" w:name="_Toc526599704"/>
+      <w:bookmarkStart w:id="16" w:name="_Toc526599704"/>
       <w:r>
         <w:t>Navolení rozjezdového</w:t>
       </w:r>
       <w:r>
         <w:t xml:space="preserve"> proudu</w:t>
       </w:r>
-      <w:bookmarkEnd w:id="17"/>
+      <w:bookmarkEnd w:id="16"/>
     </w:p>
     <w:p>
       <w:pPr>
@@ -5872,12 +5863,12 @@
         <w:pStyle w:val="Nadpis1"/>
         <w:ind w:left="567" w:hanging="567"/>
       </w:pPr>
-      <w:bookmarkStart w:id="18" w:name="_Toc526599705"/>
+      <w:bookmarkStart w:id="17" w:name="_Toc526599705"/>
       <w:r>
         <w:lastRenderedPageBreak/>
         <w:t>Jízda elektrické jednotky</w:t>
       </w:r>
-      <w:bookmarkEnd w:id="18"/>
+      <w:bookmarkEnd w:id="17"/>
     </w:p>
     <w:p>
       <w:pPr>
@@ -5888,11 +5879,11 @@
         </w:numPr>
         <w:ind w:left="851" w:hanging="425"/>
       </w:pPr>
-      <w:bookmarkStart w:id="19" w:name="_Toc526599706"/>
+      <w:bookmarkStart w:id="18" w:name="_Toc526599706"/>
       <w:r>
         <w:t>Navolení požadovaného směru</w:t>
       </w:r>
-      <w:bookmarkEnd w:id="19"/>
+      <w:bookmarkEnd w:id="18"/>
     </w:p>
     <w:p>
       <w:pPr>
@@ -6037,7 +6028,7 @@
         </w:numPr>
         <w:ind w:left="851" w:hanging="425"/>
       </w:pPr>
-      <w:bookmarkStart w:id="20" w:name="_Toc526599707"/>
+      <w:bookmarkStart w:id="19" w:name="_Toc526599707"/>
       <w:r>
         <w:t xml:space="preserve">Řízení rozjezdu a brzdění </w:t>
       </w:r>
@@ -6047,7 +6038,7 @@
       <w:r>
         <w:t>m kontrolérem</w:t>
       </w:r>
-      <w:bookmarkEnd w:id="20"/>
+      <w:bookmarkEnd w:id="19"/>
     </w:p>
     <w:p>
       <w:pPr>
@@ -6123,10 +6114,10 @@
         <w:t>. Po jeho přestavení dojde k napájení obvodu</w:t>
       </w:r>
       <w:r>
-        <w:t xml:space="preserve"> pro setrvání na stupních (relé B20) a pro</w:t>
-      </w:r>
-      <w:r>
-        <w:t xml:space="preserve"> otáčení hlavního kontroléru do jízdy</w:t>
+        <w:t xml:space="preserve"> pro </w:t>
+      </w:r>
+      <w:r>
+        <w:t>otáčení hlavního kontroléru do jízdy</w:t>
       </w:r>
       <w:r>
         <w:t xml:space="preserve"> (relé B21)</w:t>
@@ -6327,15 +6318,6 @@
       <w:r>
         <w:t xml:space="preserve"> </w:t>
       </w:r>
-      <w:r>
-        <w:t>Relé B20 zůstává napájené a proto HK nekrokuje do brzdy.</w:t>
-      </w:r>
-    </w:p>
-    <w:p>
-      <w:pPr>
-        <w:pStyle w:val="Odstavecseseznamem"/>
-        <w:ind w:left="993" w:firstLine="66"/>
-      </w:pPr>
     </w:p>
     <w:p>
       <w:pPr>
@@ -6377,16 +6359,13 @@
         <w:t>přestavení ŘK do nulové pozice</w:t>
       </w:r>
       <w:r>
-        <w:t xml:space="preserve"> dojde k přerušení napájení rel</w:t>
-      </w:r>
-      <w:r>
-        <w:t>é B20</w:t>
-      </w:r>
-      <w:r>
-        <w:t xml:space="preserve"> a</w:t>
-      </w:r>
-      <w:r>
-        <w:t xml:space="preserve">. V případě, že se </w:t>
+        <w:t xml:space="preserve"> </w:t>
+      </w:r>
+      <w:r>
+        <w:t>v</w:t>
+      </w:r>
+      <w:r>
+        <w:t xml:space="preserve"> případě, že se </w:t>
       </w:r>
       <w:r>
         <w:t>HK nachází v</w:t>
@@ -6485,7 +6464,13 @@
         <w:t>přestavením ŘK do polohy JI</w:t>
       </w:r>
       <w:r>
-        <w:t xml:space="preserve">, tím sepne relé B23 a </w:t>
+        <w:t xml:space="preserve">, tím </w:t>
+      </w:r>
+      <w:r>
+        <w:t>odpadnou obě</w:t>
+      </w:r>
+      <w:r>
+        <w:t xml:space="preserve"> relé a </w:t>
       </w:r>
       <w:r>
         <w:rPr>
@@ -6506,38 +6491,41 @@
         <w:rPr>
           <w:b/>
         </w:rPr>
+        <w:t>Po dosažení nulové pozice</w:t>
+      </w:r>
+      <w:r>
+        <w:t xml:space="preserve"> rozepne pomocný kontakt HK</w:t>
+      </w:r>
+      <w:r>
+        <w:t>, rozepnou relé B21 a B24</w:t>
+      </w:r>
+      <w:r>
+        <w:t xml:space="preserve"> a </w:t>
+      </w:r>
+      <w:r>
+        <w:rPr>
+          <w:b/>
+        </w:rPr>
+        <w:t>kontrolér</w:t>
+      </w:r>
+      <w:r>
+        <w:rPr>
+          <w:b/>
+        </w:rPr>
+        <w:t xml:space="preserve"> se zastaví</w:t>
+      </w:r>
+      <w:r>
+        <w:t>.</w:t>
+      </w:r>
+      <w:r>
+        <w:t xml:space="preserve"> </w:t>
+      </w:r>
+      <w:r>
+        <w:t xml:space="preserve">Zároveň je napájen obvod </w:t>
+      </w:r>
+      <w:r>
         <w:lastRenderedPageBreak/>
-        <w:t>Po dosažení nulové pozice</w:t>
-      </w:r>
-      <w:r>
-        <w:t xml:space="preserve"> rozepne pomocný kontakt HK</w:t>
-      </w:r>
-      <w:r>
-        <w:t>, rozepnou relé B21 a B24</w:t>
-      </w:r>
-      <w:r>
-        <w:t xml:space="preserve"> a </w:t>
-      </w:r>
-      <w:r>
-        <w:rPr>
-          <w:b/>
-        </w:rPr>
-        <w:t>kontrolér</w:t>
-      </w:r>
-      <w:r>
-        <w:rPr>
-          <w:b/>
-        </w:rPr>
-        <w:t xml:space="preserve"> se zastaví</w:t>
-      </w:r>
-      <w:r>
-        <w:t>.</w:t>
-      </w:r>
-      <w:r>
-        <w:t xml:space="preserve"> </w:t>
-      </w:r>
-      <w:r>
-        <w:t xml:space="preserve">Zároveň je napájen obvod elektromagnetického ventilu pohonu přepínače </w:t>
+        <w:t xml:space="preserve">elektromagnetického ventilu pohonu přepínače </w:t>
       </w:r>
       <w:r>
         <w:rPr>
@@ -6607,7 +6595,7 @@
         <w:t>polohy BRZDA</w:t>
       </w:r>
       <w:r>
-        <w:t xml:space="preserve">. Po jeho přestavení je napájen obvod relé B23 (setrvání na brzdových stupních) a B24 (krokování HK do brzdy) </w:t>
+        <w:t xml:space="preserve">. Po jeho přestavení je napájen obvod relé B24 (krokování HK do brzdy) </w:t>
       </w:r>
       <w:r>
         <w:t xml:space="preserve">přes </w:t>
@@ -6689,7 +6677,19 @@
         <w:t>se HK nachází na druhém brzdovém stupni</w:t>
       </w:r>
       <w:r>
-        <w:t xml:space="preserve">, odpadne relé B23 a HK </w:t>
+        <w:t xml:space="preserve">, </w:t>
+      </w:r>
+      <w:r>
+        <w:t>přitáhne</w:t>
+      </w:r>
+      <w:r>
+        <w:t xml:space="preserve"> relé B2</w:t>
+      </w:r>
+      <w:r>
+        <w:t>1</w:t>
+      </w:r>
+      <w:r>
+        <w:t xml:space="preserve"> a HK </w:t>
       </w:r>
       <w:r>
         <w:rPr>
@@ -6698,7 +6698,13 @@
         <w:t>se začne otáčet do jízdy. Po dosažení prvního brzdového stupně</w:t>
       </w:r>
       <w:r>
-        <w:t xml:space="preserve">, přitáhne relé B23 a </w:t>
+        <w:t>, relé B2</w:t>
+      </w:r>
+      <w:r>
+        <w:t>1 opět odpadne</w:t>
+      </w:r>
+      <w:r>
+        <w:t xml:space="preserve"> a </w:t>
       </w:r>
       <w:r>
         <w:rPr>
@@ -6777,7 +6783,12 @@
         <w:t>BRZDA</w:t>
       </w:r>
       <w:r>
-        <w:t xml:space="preserve">. Po jeho přestavení je napájen obvod relé B23 (setrvání na brzdových stupních) a B24 (krokování HK do brzdy) přes tlakový spínač brzdového válce, který </w:t>
+        <w:t>. Po jeho přestavení je napájen obvod relé</w:t>
+      </w:r>
+      <w:bookmarkStart w:id="20" w:name="_GoBack"/>
+      <w:bookmarkEnd w:id="20"/>
+      <w:r>
+        <w:t xml:space="preserve"> B24 (krokování HK do brzdy) přes tlakový spínač brzdového válce, který </w:t>
       </w:r>
       <w:r>
         <w:rPr>
@@ -7101,37 +7112,40 @@
         <w:rPr>
           <w:b/>
         </w:rPr>
+        <w:t>V poloze 0</w:t>
+      </w:r>
+      <w:r>
+        <w:t xml:space="preserve"> pomocného spínače, </w:t>
+      </w:r>
+      <w:r>
+        <w:rPr>
+          <w:b/>
+        </w:rPr>
+        <w:t>nebo řídícího kontroléru</w:t>
+      </w:r>
+      <w:r>
+        <w:t xml:space="preserve"> </w:t>
+      </w:r>
+      <w:r>
+        <w:t xml:space="preserve">pokud je HK v jízdě spíná relé B24 a </w:t>
+      </w:r>
+      <w:r>
+        <w:rPr>
+          <w:b/>
+        </w:rPr>
+        <w:t>HK se začne otáčet do brzdy</w:t>
+      </w:r>
+      <w:r>
+        <w:t>.</w:t>
+      </w:r>
+      <w:r>
+        <w:br/>
+      </w:r>
+      <w:r>
+        <w:rPr>
+          <w:b/>
+        </w:rPr>
         <w:lastRenderedPageBreak/>
-        <w:t>V poloze 0</w:t>
-      </w:r>
-      <w:r>
-        <w:t xml:space="preserve"> pomocného spínače, </w:t>
-      </w:r>
-      <w:r>
-        <w:rPr>
-          <w:b/>
-        </w:rPr>
-        <w:t>nebo řídícího kontroléru</w:t>
-      </w:r>
-      <w:r>
-        <w:t xml:space="preserve"> je rozepnut obvod relé B20 a </w:t>
-      </w:r>
-      <w:r>
-        <w:rPr>
-          <w:b/>
-        </w:rPr>
-        <w:t>HK se začne otáčet do brzdy</w:t>
-      </w:r>
-      <w:r>
-        <w:t>.</w:t>
-      </w:r>
-      <w:r>
-        <w:br/>
-      </w:r>
-      <w:r>
-        <w:rPr>
-          <w:b/>
-        </w:rPr>
         <w:t>Po dosažení 0</w:t>
       </w:r>
       <w:r>
@@ -11976,7 +11990,7 @@
 </file>
 
 <file path=customXml/itemProps1.xml><?xml version="1.0" encoding="utf-8"?>
-<ds:datastoreItem xmlns:ds="http://schemas.openxmlformats.org/officeDocument/2006/customXml" ds:itemID="{3D93A716-8051-4102-822A-3A4E7DFF4DE7}">
+<ds:datastoreItem xmlns:ds="http://schemas.openxmlformats.org/officeDocument/2006/customXml" ds:itemID="{D5A51FF0-5C6A-47B8-9057-CAB127DD3A4A}">
   <ds:schemaRefs>
     <ds:schemaRef ds:uri="http://schemas.openxmlformats.org/officeDocument/2006/bibliography"/>
   </ds:schemaRefs>

</xml_diff>